<commit_message>
Actualizacion v1 Reporte Error
</commit_message>
<xml_diff>
--- a/PREJUEGO/1.ELICITACION/1.8 Informe de errores/G4_REPORTE DE ERRORES.docx
+++ b/PREJUEGO/1.ELICITACION/1.8 Informe de errores/G4_REPORTE DE ERRORES.docx
@@ -188,43 +188,7 @@
           <w:sz w:val="40"/>
           <w:szCs w:val="40"/>
         </w:rPr>
-        <w:t xml:space="preserve">“Sistema de gestión de </w:t>
-      </w:r>
-      <w:r>
-        <w:rPr>
-          <w:rFonts w:ascii="Cambria" w:eastAsia="Cambria" w:hAnsi="Cambria" w:cs="Cambria"/>
-          <w:color w:val="0000FF"/>
-          <w:sz w:val="40"/>
-          <w:szCs w:val="40"/>
-        </w:rPr>
-        <w:t>dato</w:t>
-      </w:r>
-      <w:r>
-        <w:rPr>
-          <w:rFonts w:ascii="Cambria" w:eastAsia="Cambria" w:hAnsi="Cambria" w:cs="Cambria"/>
-          <w:color w:val="0000FF"/>
-          <w:sz w:val="40"/>
-          <w:szCs w:val="40"/>
-        </w:rPr>
-        <w:t>s</w:t>
-      </w:r>
-      <w:r>
-        <w:rPr>
-          <w:rFonts w:ascii="Cambria" w:eastAsia="Cambria" w:hAnsi="Cambria" w:cs="Cambria"/>
-          <w:color w:val="0000FF"/>
-          <w:sz w:val="40"/>
-          <w:szCs w:val="40"/>
-        </w:rPr>
-        <w:t xml:space="preserve"> para una organización</w:t>
-      </w:r>
-      <w:r>
-        <w:rPr>
-          <w:rFonts w:ascii="Cambria" w:eastAsia="Cambria" w:hAnsi="Cambria" w:cs="Cambria"/>
-          <w:color w:val="0000FF"/>
-          <w:sz w:val="40"/>
-          <w:szCs w:val="40"/>
-        </w:rPr>
-        <w:t>”</w:t>
+        <w:t>“Sistema de gestión de datos para una organización”</w:t>
       </w:r>
     </w:p>
     <w:p>
@@ -385,6 +349,128 @@
         </w:rPr>
         <w:t>Kevin Ramos</w:t>
       </w:r>
+    </w:p>
+    <w:p>
+      <w:pPr>
+        <w:widowControl/>
+        <w:pBdr>
+          <w:top w:val="nil"/>
+          <w:left w:val="nil"/>
+          <w:bottom w:val="nil"/>
+          <w:right w:val="nil"/>
+          <w:between w:val="nil"/>
+        </w:pBdr>
+        <w:jc w:val="center"/>
+        <w:rPr>
+          <w:rFonts w:ascii="Cambria" w:eastAsia="Cambria" w:hAnsi="Cambria" w:cs="Cambria"/>
+          <w:b/>
+          <w:color w:val="0000FF"/>
+          <w:sz w:val="22"/>
+          <w:szCs w:val="22"/>
+        </w:rPr>
+      </w:pPr>
+    </w:p>
+    <w:p>
+      <w:pPr>
+        <w:widowControl/>
+        <w:pBdr>
+          <w:top w:val="nil"/>
+          <w:left w:val="nil"/>
+          <w:bottom w:val="nil"/>
+          <w:right w:val="nil"/>
+          <w:between w:val="nil"/>
+        </w:pBdr>
+        <w:jc w:val="center"/>
+        <w:rPr>
+          <w:rFonts w:ascii="Cambria" w:eastAsia="Cambria" w:hAnsi="Cambria" w:cs="Cambria"/>
+          <w:b/>
+          <w:color w:val="0000FF"/>
+          <w:sz w:val="22"/>
+          <w:szCs w:val="22"/>
+        </w:rPr>
+      </w:pPr>
+    </w:p>
+    <w:p>
+      <w:pPr>
+        <w:widowControl/>
+        <w:pBdr>
+          <w:top w:val="nil"/>
+          <w:left w:val="nil"/>
+          <w:bottom w:val="nil"/>
+          <w:right w:val="nil"/>
+          <w:between w:val="nil"/>
+        </w:pBdr>
+        <w:jc w:val="center"/>
+        <w:rPr>
+          <w:rFonts w:ascii="Cambria" w:eastAsia="Cambria" w:hAnsi="Cambria" w:cs="Cambria"/>
+          <w:b/>
+          <w:color w:val="0000FF"/>
+          <w:sz w:val="22"/>
+          <w:szCs w:val="22"/>
+        </w:rPr>
+      </w:pPr>
+    </w:p>
+    <w:p>
+      <w:pPr>
+        <w:widowControl/>
+        <w:pBdr>
+          <w:top w:val="nil"/>
+          <w:left w:val="nil"/>
+          <w:bottom w:val="nil"/>
+          <w:right w:val="nil"/>
+          <w:between w:val="nil"/>
+        </w:pBdr>
+        <w:jc w:val="center"/>
+        <w:rPr>
+          <w:rFonts w:ascii="Cambria" w:eastAsia="Cambria" w:hAnsi="Cambria" w:cs="Cambria"/>
+          <w:b/>
+          <w:color w:val="0000FF"/>
+          <w:sz w:val="22"/>
+          <w:szCs w:val="22"/>
+        </w:rPr>
+      </w:pPr>
+      <w:proofErr w:type="spellStart"/>
+      <w:r>
+        <w:rPr>
+          <w:rFonts w:ascii="Cambria" w:eastAsia="Cambria" w:hAnsi="Cambria" w:cs="Cambria"/>
+          <w:b/>
+          <w:color w:val="0000FF"/>
+          <w:sz w:val="22"/>
+          <w:szCs w:val="22"/>
+        </w:rPr>
+        <w:t>Tester</w:t>
+      </w:r>
+      <w:proofErr w:type="spellEnd"/>
+      <w:r>
+        <w:rPr>
+          <w:rFonts w:ascii="Cambria" w:eastAsia="Cambria" w:hAnsi="Cambria" w:cs="Cambria"/>
+          <w:b/>
+          <w:color w:val="0000FF"/>
+          <w:sz w:val="22"/>
+          <w:szCs w:val="22"/>
+        </w:rPr>
+        <w:t>:   Cristian Idrobo</w:t>
+      </w:r>
+    </w:p>
+    <w:p>
+      <w:pPr>
+        <w:widowControl/>
+        <w:pBdr>
+          <w:top w:val="nil"/>
+          <w:left w:val="nil"/>
+          <w:bottom w:val="nil"/>
+          <w:right w:val="nil"/>
+          <w:between w:val="nil"/>
+        </w:pBdr>
+        <w:jc w:val="center"/>
+        <w:rPr>
+          <w:rFonts w:ascii="Cambria" w:eastAsia="Cambria" w:hAnsi="Cambria" w:cs="Cambria"/>
+          <w:b/>
+          <w:color w:val="0000FF"/>
+          <w:sz w:val="22"/>
+          <w:szCs w:val="22"/>
+        </w:rPr>
+      </w:pPr>
     </w:p>
     <w:p>
       <w:pPr>
@@ -475,47 +561,7 @@
           <w:sz w:val="26"/>
           <w:szCs w:val="26"/>
         </w:rPr>
-        <w:t>Julio</w:t>
-      </w:r>
-      <w:r>
-        <w:rPr>
-          <w:rFonts w:ascii="Cambria" w:eastAsia="Cambria" w:hAnsi="Cambria" w:cs="Cambria"/>
-          <w:b/>
-          <w:color w:val="0000FF"/>
-          <w:sz w:val="26"/>
-          <w:szCs w:val="26"/>
-        </w:rPr>
-        <w:t xml:space="preserve">, </w:t>
-      </w:r>
-      <w:r>
-        <w:rPr>
-          <w:rFonts w:ascii="Cambria" w:eastAsia="Cambria" w:hAnsi="Cambria" w:cs="Cambria"/>
-          <w:b/>
-          <w:color w:val="0000FF"/>
-          <w:sz w:val="26"/>
-          <w:szCs w:val="26"/>
-        </w:rPr>
-        <w:t>08</w:t>
-      </w:r>
-      <w:r>
-        <w:rPr>
-          <w:rFonts w:ascii="Cambria" w:eastAsia="Cambria" w:hAnsi="Cambria" w:cs="Cambria"/>
-          <w:b/>
-          <w:color w:val="0000FF"/>
-          <w:sz w:val="26"/>
-          <w:szCs w:val="26"/>
-        </w:rPr>
-        <w:t xml:space="preserve"> de 202</w:t>
-      </w:r>
-      <w:r>
-        <w:rPr>
-          <w:rFonts w:ascii="Cambria" w:eastAsia="Cambria" w:hAnsi="Cambria" w:cs="Cambria"/>
-          <w:b/>
-          <w:color w:val="0000FF"/>
-          <w:sz w:val="26"/>
-          <w:szCs w:val="26"/>
-        </w:rPr>
-        <w:t>2</w:t>
+        <w:t>Julio, 08 de 2022</w:t>
       </w:r>
       <w:r>
         <w:rPr>
@@ -1208,13 +1254,7 @@
           </w:tcPr>
           <w:p>
             <w:r>
-              <w:t>0</w:t>
-            </w:r>
-            <w:r>
-              <w:t>8</w:t>
-            </w:r>
-            <w:r>
-              <w:t>-07-2022</w:t>
+              <w:t>08-07-2022</w:t>
             </w:r>
           </w:p>
         </w:tc>

</xml_diff>